<commit_message>
Make the template a bit more funny
</commit_message>
<xml_diff>
--- a/xdocreportexample/src/test/resources/template1.docx
+++ b/xdocreportexample/src/test/resources/template1.docx
@@ -7,7 +7,6 @@
         <w:pStyle w:val="senderaddress"/>
       </w:pPr>
       <w:bookmarkStart w:id="0" w:name="flag"/>
-      <w:bookmarkStart w:id="1" w:name="_GoBack"/>
       <w:r>
         <w:rPr>
           <w:noProof/>
@@ -60,7 +59,6 @@
         </w:drawing>
       </w:r>
       <w:bookmarkEnd w:id="0"/>
-      <w:bookmarkEnd w:id="1"/>
       <w:r>
         <w:tab/>
         <w:t>${sendername}</w:t>
@@ -147,21 +145,20 @@
         <w:pStyle w:val="TextBody"/>
       </w:pPr>
       <w:r>
-        <w:t>Lorem ipsum dolor sit amet, consectetur adipiscing elit, sed do eiusmod tempor incididunt ut labore et dolore magna aliqua. Ut enim ad minim veniam, quis nostrud exercitation ullamco laboris nisi ut aliquip ex ea c</w:t>
-      </w:r>
-      <w:r>
-        <w:t>ommodo consequat. Duis aute irure dolor in reprehenderit in voluptate velit esse cillum dolore eu fugiat nulla pariatur. Excepteur sint occaecat cupidatat non proident, sunt in culpa qui officia deserunt mollit anim id est laborum.</w:t>
-      </w:r>
+        <w:t>I hate you! Sorry this is just an example on using XDocReport. If you are not evil and love open source, don’t blame me.</w:t>
+      </w:r>
+      <w:bookmarkStart w:id="1" w:name="_GoBack"/>
+      <w:bookmarkEnd w:id="1"/>
     </w:p>
     <w:p>
       <w:pPr>
         <w:pStyle w:val="TextBody"/>
       </w:pPr>
       <w:r>
-        <w:t>Lorem ipsum dolor sit am</w:t>
-      </w:r>
-      <w:r>
-        <w:t xml:space="preserve">et, consectetur adipiscing elit, sed do eiusmod tempor incididunt ut labore et dolore magna aliqua. Ut enim ad minim veniam, quis nostrud exercitation ullamco laboris nisi ut aliquip ex ea commodo consequat. </w:t>
+        <w:t>Thank you for reading this letter!</w:t>
+      </w:r>
+      <w:r>
+        <w:t xml:space="preserve"> </w:t>
       </w:r>
     </w:p>
     <w:p>
@@ -169,10 +166,7 @@
         <w:pStyle w:val="TextBody"/>
       </w:pPr>
       <w:r>
-        <w:t>We are looking forward to hearing from you soon</w:t>
-      </w:r>
-      <w:r>
-        <w:t>.</w:t>
+        <w:t>We are looking forward to hearing from you soon.</w:t>
       </w:r>
     </w:p>
     <w:p>

</xml_diff>